<commit_message>
Working on final write up
</commit_message>
<xml_diff>
--- a/Documentation/FinalProjectWriteUP.docx
+++ b/Documentation/FinalProjectWriteUP.docx
@@ -1866,8 +1866,18 @@
           <w:sz w:val="28"/>
           <w:szCs w:val="28"/>
         </w:rPr>
-        <w:t>Roger Benjume</w:t>
-      </w:r>
+        <w:t xml:space="preserve">Roger </w:t>
+      </w:r>
+      <w:proofErr w:type="spellStart"/>
+      <w:r>
+        <w:rPr>
+          <w:color w:val="2F5496" w:themeColor="accent1" w:themeShade="BF"/>
+          <w:sz w:val="28"/>
+          <w:szCs w:val="28"/>
+        </w:rPr>
+        <w:t>Benjume</w:t>
+      </w:r>
+      <w:proofErr w:type="spellEnd"/>
     </w:p>
     <w:p>
       <w:pPr>
@@ -1889,8 +1899,18 @@
           <w:sz w:val="28"/>
           <w:szCs w:val="28"/>
         </w:rPr>
-        <w:t>Alex Moomaw</w:t>
-      </w:r>
+        <w:t xml:space="preserve">Alex </w:t>
+      </w:r>
+      <w:proofErr w:type="spellStart"/>
+      <w:r>
+        <w:rPr>
+          <w:color w:val="2F5496" w:themeColor="accent1" w:themeShade="BF"/>
+          <w:sz w:val="28"/>
+          <w:szCs w:val="28"/>
+        </w:rPr>
+        <w:t>Moomaw</w:t>
+      </w:r>
+      <w:proofErr w:type="spellEnd"/>
     </w:p>
     <w:p>
       <w:pPr>
@@ -2314,7 +2334,23 @@
           <w:sz w:val="28"/>
           <w:szCs w:val="28"/>
         </w:rPr>
-        <w:t>We chose to use JQuery to implement tooltips on our blog page</w:t>
+        <w:t xml:space="preserve">We chose to use </w:t>
+      </w:r>
+      <w:proofErr w:type="spellStart"/>
+      <w:r>
+        <w:rPr>
+          <w:sz w:val="28"/>
+          <w:szCs w:val="28"/>
+        </w:rPr>
+        <w:t>JQuery</w:t>
+      </w:r>
+      <w:proofErr w:type="spellEnd"/>
+      <w:r>
+        <w:rPr>
+          <w:sz w:val="28"/>
+          <w:szCs w:val="28"/>
+        </w:rPr>
+        <w:t xml:space="preserve"> to implement tooltips on our blog page</w:t>
       </w:r>
     </w:p>
     <w:p>
@@ -2356,7 +2392,23 @@
           <w:sz w:val="28"/>
           <w:szCs w:val="28"/>
         </w:rPr>
-        <w:t>We chose to use a CSS JQuery style sheet</w:t>
+        <w:t xml:space="preserve">We chose to use a CSS </w:t>
+      </w:r>
+      <w:proofErr w:type="spellStart"/>
+      <w:r>
+        <w:rPr>
+          <w:sz w:val="28"/>
+          <w:szCs w:val="28"/>
+        </w:rPr>
+        <w:t>JQuery</w:t>
+      </w:r>
+      <w:proofErr w:type="spellEnd"/>
+      <w:r>
+        <w:rPr>
+          <w:sz w:val="28"/>
+          <w:szCs w:val="28"/>
+        </w:rPr>
+        <w:t xml:space="preserve"> style sheet</w:t>
       </w:r>
     </w:p>
     <w:p>
@@ -2412,7 +2464,55 @@
           <w:sz w:val="28"/>
           <w:szCs w:val="28"/>
         </w:rPr>
-        <w:t xml:space="preserve">We chose to use php, PHPMyAdmin, and MySQLi extension to bridge the connection between database, backend, and front end code. Assigned each blog post an individual page id to differentiate which comments should populate with each post. </w:t>
+        <w:t xml:space="preserve">We chose to use </w:t>
+      </w:r>
+      <w:proofErr w:type="spellStart"/>
+      <w:r>
+        <w:rPr>
+          <w:sz w:val="28"/>
+          <w:szCs w:val="28"/>
+        </w:rPr>
+        <w:t>php</w:t>
+      </w:r>
+      <w:proofErr w:type="spellEnd"/>
+      <w:r>
+        <w:rPr>
+          <w:sz w:val="28"/>
+          <w:szCs w:val="28"/>
+        </w:rPr>
+        <w:t xml:space="preserve">, </w:t>
+      </w:r>
+      <w:proofErr w:type="spellStart"/>
+      <w:r>
+        <w:rPr>
+          <w:sz w:val="28"/>
+          <w:szCs w:val="28"/>
+        </w:rPr>
+        <w:t>PHPMyAdmin</w:t>
+      </w:r>
+      <w:proofErr w:type="spellEnd"/>
+      <w:r>
+        <w:rPr>
+          <w:sz w:val="28"/>
+          <w:szCs w:val="28"/>
+        </w:rPr>
+        <w:t xml:space="preserve">, and </w:t>
+      </w:r>
+      <w:proofErr w:type="spellStart"/>
+      <w:r>
+        <w:rPr>
+          <w:sz w:val="28"/>
+          <w:szCs w:val="28"/>
+        </w:rPr>
+        <w:t>MySQLi</w:t>
+      </w:r>
+      <w:proofErr w:type="spellEnd"/>
+      <w:r>
+        <w:rPr>
+          <w:sz w:val="28"/>
+          <w:szCs w:val="28"/>
+        </w:rPr>
+        <w:t xml:space="preserve"> extension to bridge the connection between database, backend, and front end code. Assigned each blog post an individual page id to differentiate which comments should populate with each post. </w:t>
       </w:r>
     </w:p>
     <w:p>
@@ -2482,7 +2582,23 @@
           <w:sz w:val="28"/>
           <w:szCs w:val="28"/>
         </w:rPr>
-        <w:t xml:space="preserve"> php to check whether the admin user is logged in. If the admin user is logged in there will be a “delete comment” option visible on blog post comments</w:t>
+        <w:t xml:space="preserve"> </w:t>
+      </w:r>
+      <w:proofErr w:type="spellStart"/>
+      <w:r>
+        <w:rPr>
+          <w:sz w:val="28"/>
+          <w:szCs w:val="28"/>
+        </w:rPr>
+        <w:t>php</w:t>
+      </w:r>
+      <w:proofErr w:type="spellEnd"/>
+      <w:r>
+        <w:rPr>
+          <w:sz w:val="28"/>
+          <w:szCs w:val="28"/>
+        </w:rPr>
+        <w:t xml:space="preserve"> to check whether the admin user is logged in. If the admin user is logged in there will be a “delete comment” option visible on blog post comments</w:t>
       </w:r>
       <w:r>
         <w:rPr>
@@ -2869,7 +2985,7 @@
           <w:type w:val="continuous"/>
           <w:pgSz w:w="12240" w:h="15840"/>
           <w:pgMar w:top="1440" w:right="1440" w:bottom="1440" w:left="1440" w:header="720" w:footer="720" w:gutter="0"/>
-          <w:cols w:num="2" w:space="720"/>
+          <w:cols w:space="720"/>
           <w:titlePg/>
           <w:docGrid w:linePitch="360"/>
         </w:sectPr>
@@ -2889,8 +3005,8 @@
         <w:rPr>
           <w:b/>
           <w:bCs/>
-          <w:sz w:val="24"/>
-          <w:szCs w:val="24"/>
+          <w:sz w:val="36"/>
+          <w:szCs w:val="36"/>
         </w:rPr>
         <w:t>Milestone #</w:t>
       </w:r>
@@ -2898,8 +3014,8 @@
         <w:rPr>
           <w:b/>
           <w:bCs/>
-          <w:sz w:val="24"/>
-          <w:szCs w:val="24"/>
+          <w:sz w:val="36"/>
+          <w:szCs w:val="36"/>
         </w:rPr>
         <w:t>1:</w:t>
       </w:r>
@@ -2940,9 +3056,9 @@
           <w:szCs w:val="24"/>
         </w:rPr>
         <w:drawing>
-          <wp:inline distT="0" distB="0" distL="0" distR="0" wp14:anchorId="27FE36E5" wp14:editId="7162BAF4">
-            <wp:extent cx="1676400" cy="1117327"/>
-            <wp:effectExtent l="0" t="0" r="0" b="6985"/>
+          <wp:inline distT="0" distB="0" distL="0" distR="0" wp14:anchorId="27FE36E5" wp14:editId="5389D851">
+            <wp:extent cx="2169611" cy="1446055"/>
+            <wp:effectExtent l="152400" t="152400" r="364490" b="363855"/>
             <wp:docPr id="27" name="Picture 27" descr="City lights focused in magnifying glass"/>
             <wp:cNvGraphicFramePr>
               <a:graphicFrameLocks xmlns:a="http://schemas.openxmlformats.org/drawingml/2006/main" noChangeAspect="1"/>
@@ -2969,11 +3085,21 @@
                   <pic:spPr>
                     <a:xfrm>
                       <a:off x="0" y="0"/>
-                      <a:ext cx="1676400" cy="1117327"/>
+                      <a:ext cx="2195175" cy="1463094"/>
                     </a:xfrm>
                     <a:prstGeom prst="rect">
                       <a:avLst/>
                     </a:prstGeom>
+                    <a:ln>
+                      <a:noFill/>
+                    </a:ln>
+                    <a:effectLst>
+                      <a:outerShdw blurRad="292100" dist="139700" dir="2700000" algn="tl" rotWithShape="0">
+                        <a:srgbClr val="333333">
+                          <a:alpha val="65000"/>
+                        </a:srgbClr>
+                      </a:outerShdw>
+                    </a:effectLst>
                   </pic:spPr>
                 </pic:pic>
               </a:graphicData>
@@ -3080,49 +3206,86 @@
     </w:p>
     <w:p>
       <w:pPr>
+        <w:jc w:val="left"/>
+        <w:rPr>
+          <w:sz w:val="24"/>
+          <w:szCs w:val="24"/>
+        </w:rPr>
+      </w:pPr>
+      <w:r>
+        <w:rPr>
+          <w:color w:val="2F5496" w:themeColor="accent1" w:themeShade="BF"/>
+          <w:sz w:val="24"/>
+          <w:szCs w:val="24"/>
+        </w:rPr>
+        <w:t xml:space="preserve">Lessons: </w:t>
+      </w:r>
+      <w:r>
+        <w:rPr>
+          <w:sz w:val="24"/>
+          <w:szCs w:val="24"/>
+        </w:rPr>
+        <w:t xml:space="preserve">It’s important to conduct thorough research to help inform the planning/design process. </w:t>
+      </w:r>
+    </w:p>
+    <w:p>
+      <w:pPr>
         <w:pStyle w:val="Heading2"/>
         <w:jc w:val="left"/>
         <w:rPr>
-          <w:sz w:val="24"/>
-          <w:szCs w:val="24"/>
-        </w:rPr>
-      </w:pPr>
-    </w:p>
-    <w:p/>
+          <w:b/>
+          <w:bCs/>
+          <w:sz w:val="24"/>
+          <w:szCs w:val="24"/>
+        </w:rPr>
+      </w:pPr>
+      <w:bookmarkStart w:id="4" w:name="_Toc129101411"/>
+    </w:p>
     <w:p>
       <w:pPr>
         <w:pStyle w:val="Heading2"/>
         <w:jc w:val="left"/>
         <w:rPr>
-          <w:sz w:val="24"/>
-          <w:szCs w:val="24"/>
-        </w:rPr>
-      </w:pPr>
-      <w:bookmarkStart w:id="4" w:name="_Toc129101411"/>
-      <w:r>
-        <w:rPr>
           <w:b/>
           <w:bCs/>
           <w:sz w:val="24"/>
           <w:szCs w:val="24"/>
         </w:rPr>
-        <w:t>Milestone #</w:t>
-      </w:r>
+      </w:pPr>
+    </w:p>
+    <w:p>
+      <w:pPr>
+        <w:pStyle w:val="Heading2"/>
+        <w:jc w:val="left"/>
+        <w:rPr>
+          <w:sz w:val="24"/>
+          <w:szCs w:val="24"/>
+        </w:rPr>
+      </w:pPr>
       <w:r>
         <w:rPr>
           <w:b/>
           <w:bCs/>
-          <w:sz w:val="24"/>
-          <w:szCs w:val="24"/>
-        </w:rPr>
-        <w:t>2</w:t>
+          <w:sz w:val="36"/>
+          <w:szCs w:val="36"/>
+        </w:rPr>
+        <w:t>Milestone #</w:t>
       </w:r>
       <w:r>
         <w:rPr>
           <w:b/>
           <w:bCs/>
-          <w:sz w:val="24"/>
-          <w:szCs w:val="24"/>
+          <w:sz w:val="36"/>
+          <w:szCs w:val="36"/>
+        </w:rPr>
+        <w:t>2</w:t>
+      </w:r>
+      <w:r>
+        <w:rPr>
+          <w:b/>
+          <w:bCs/>
+          <w:sz w:val="36"/>
+          <w:szCs w:val="36"/>
         </w:rPr>
         <w:t>:</w:t>
       </w:r>
@@ -3157,9 +3320,9 @@
           <w:szCs w:val="24"/>
         </w:rPr>
         <w:drawing>
-          <wp:inline distT="0" distB="0" distL="0" distR="0" wp14:anchorId="289533E0" wp14:editId="574084A8">
-            <wp:extent cx="1676400" cy="1117600"/>
-            <wp:effectExtent l="0" t="0" r="0" b="6350"/>
+          <wp:inline distT="0" distB="0" distL="0" distR="0" wp14:anchorId="289533E0" wp14:editId="25D19D14">
+            <wp:extent cx="2169160" cy="1445480"/>
+            <wp:effectExtent l="152400" t="152400" r="364490" b="364490"/>
             <wp:docPr id="15" name="Picture 15" descr="Connected wire-frame lines and dots"/>
             <wp:cNvGraphicFramePr>
               <a:graphicFrameLocks xmlns:a="http://schemas.openxmlformats.org/drawingml/2006/main" noChangeAspect="1"/>
@@ -3186,11 +3349,21 @@
                   <pic:spPr>
                     <a:xfrm>
                       <a:off x="0" y="0"/>
-                      <a:ext cx="1676400" cy="1117600"/>
+                      <a:ext cx="2211039" cy="1473387"/>
                     </a:xfrm>
                     <a:prstGeom prst="rect">
                       <a:avLst/>
                     </a:prstGeom>
+                    <a:ln>
+                      <a:noFill/>
+                    </a:ln>
+                    <a:effectLst>
+                      <a:outerShdw blurRad="292100" dist="139700" dir="2700000" algn="tl" rotWithShape="0">
+                        <a:srgbClr val="333333">
+                          <a:alpha val="65000"/>
+                        </a:srgbClr>
+                      </a:outerShdw>
+                    </a:effectLst>
                   </pic:spPr>
                 </pic:pic>
               </a:graphicData>
@@ -3243,6 +3416,7 @@
           <w:sz w:val="24"/>
           <w:szCs w:val="24"/>
         </w:rPr>
+        <w:lastRenderedPageBreak/>
         <w:t>Met/Unmet:</w:t>
       </w:r>
       <w:r>
@@ -3262,6 +3436,96 @@
       </w:pPr>
       <w:r>
         <w:rPr>
+          <w:noProof/>
+        </w:rPr>
+        <mc:AlternateContent>
+          <mc:Choice Requires="wps">
+            <w:drawing>
+              <wp:anchor distT="0" distB="0" distL="114300" distR="114300" simplePos="0" relativeHeight="251691008" behindDoc="1" locked="0" layoutInCell="1" allowOverlap="1" wp14:anchorId="26DD5DA2" wp14:editId="2FE15137">
+                <wp:simplePos x="0" y="0"/>
+                <wp:positionH relativeFrom="page">
+                  <wp:posOffset>453710</wp:posOffset>
+                </wp:positionH>
+                <wp:positionV relativeFrom="page">
+                  <wp:posOffset>453710</wp:posOffset>
+                </wp:positionV>
+                <wp:extent cx="6900545" cy="9121140"/>
+                <wp:effectExtent l="0" t="0" r="14605" b="22860"/>
+                <wp:wrapNone/>
+                <wp:docPr id="8" name="Rectangle 8">
+                  <a:extLst xmlns:a="http://schemas.openxmlformats.org/drawingml/2006/main">
+                    <a:ext uri="{C183D7F6-B498-43B3-948B-1728B52AA6E4}">
+                      <adec:decorative xmlns:adec="http://schemas.microsoft.com/office/drawing/2017/decorative" val="1"/>
+                    </a:ext>
+                  </a:extLst>
+                </wp:docPr>
+                <wp:cNvGraphicFramePr/>
+                <a:graphic xmlns:a="http://schemas.openxmlformats.org/drawingml/2006/main">
+                  <a:graphicData uri="http://schemas.microsoft.com/office/word/2010/wordprocessingShape">
+                    <wps:wsp>
+                      <wps:cNvSpPr/>
+                      <wps:spPr>
+                        <a:xfrm>
+                          <a:off x="0" y="0"/>
+                          <a:ext cx="6900545" cy="9121140"/>
+                        </a:xfrm>
+                        <a:prstGeom prst="rect">
+                          <a:avLst/>
+                        </a:prstGeom>
+                        <a:noFill/>
+                        <a:ln>
+                          <a:solidFill>
+                            <a:schemeClr val="accent1">
+                              <a:lumMod val="75000"/>
+                            </a:schemeClr>
+                          </a:solidFill>
+                        </a:ln>
+                      </wps:spPr>
+                      <wps:style>
+                        <a:lnRef idx="2">
+                          <a:schemeClr val="accent1">
+                            <a:shade val="50000"/>
+                          </a:schemeClr>
+                        </a:lnRef>
+                        <a:fillRef idx="1">
+                          <a:schemeClr val="accent1"/>
+                        </a:fillRef>
+                        <a:effectRef idx="0">
+                          <a:schemeClr val="accent1"/>
+                        </a:effectRef>
+                        <a:fontRef idx="minor">
+                          <a:schemeClr val="lt1"/>
+                        </a:fontRef>
+                      </wps:style>
+                      <wps:bodyPr rot="0" spcFirstLastPara="0" vertOverflow="overflow" horzOverflow="overflow" vert="horz" wrap="square" lIns="91440" tIns="45720" rIns="91440" bIns="45720" numCol="1" spcCol="0" rtlCol="0" fromWordArt="0" anchor="ctr" anchorCtr="0" forceAA="0" compatLnSpc="1">
+                        <a:prstTxWarp prst="textNoShape">
+                          <a:avLst/>
+                        </a:prstTxWarp>
+                        <a:noAutofit/>
+                      </wps:bodyPr>
+                    </wps:wsp>
+                  </a:graphicData>
+                </a:graphic>
+                <wp14:sizeRelH relativeFrom="margin">
+                  <wp14:pctWidth>0</wp14:pctWidth>
+                </wp14:sizeRelH>
+                <wp14:sizeRelV relativeFrom="margin">
+                  <wp14:pctHeight>0</wp14:pctHeight>
+                </wp14:sizeRelV>
+              </wp:anchor>
+            </w:drawing>
+          </mc:Choice>
+          <mc:Fallback>
+            <w:pict>
+              <v:rect w14:anchorId="415DFC71" id="Rectangle 8" o:spid="_x0000_s1026" alt="&quot;&quot;" style="position:absolute;margin-left:35.75pt;margin-top:35.75pt;width:543.35pt;height:718.2pt;z-index:-251625472;visibility:visible;mso-wrap-style:square;mso-width-percent:0;mso-height-percent:0;mso-wrap-distance-left:9pt;mso-wrap-distance-top:0;mso-wrap-distance-right:9pt;mso-wrap-distance-bottom:0;mso-position-horizontal:absolute;mso-position-horizontal-relative:page;mso-position-vertical:absolute;mso-position-vertical-relative:page;mso-width-percent:0;mso-height-percent:0;mso-width-relative:margin;mso-height-relative:margin;v-text-anchor:middle" o:gfxdata="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" filled="f" strokecolor="#2f5496 [2404]" strokeweight="1pt">
+                <w10:wrap anchorx="page" anchory="page"/>
+              </v:rect>
+            </w:pict>
+          </mc:Fallback>
+        </mc:AlternateContent>
+      </w:r>
+      <w:r>
+        <w:rPr>
           <w:color w:val="2F5496" w:themeColor="accent1" w:themeShade="BF"/>
           <w:sz w:val="24"/>
           <w:szCs w:val="24"/>
@@ -3282,6 +3546,45 @@
         </w:rPr>
         <w:t>N/A</w:t>
       </w:r>
+    </w:p>
+    <w:p>
+      <w:pPr>
+        <w:rPr>
+          <w:sz w:val="24"/>
+          <w:szCs w:val="24"/>
+        </w:rPr>
+      </w:pPr>
+      <w:r>
+        <w:rPr>
+          <w:color w:val="2F5496" w:themeColor="accent1" w:themeShade="BF"/>
+          <w:sz w:val="24"/>
+          <w:szCs w:val="24"/>
+        </w:rPr>
+        <w:t>Lessons:</w:t>
+      </w:r>
+      <w:r>
+        <w:rPr>
+          <w:color w:val="2F5496" w:themeColor="accent1" w:themeShade="BF"/>
+          <w:sz w:val="24"/>
+          <w:szCs w:val="24"/>
+        </w:rPr>
+        <w:t xml:space="preserve"> </w:t>
+      </w:r>
+      <w:r>
+        <w:rPr>
+          <w:sz w:val="24"/>
+          <w:szCs w:val="24"/>
+        </w:rPr>
+        <w:t>Make sure everyone on the team is able to use the resource effectively to ensure the everyone’s individual work stays on track</w:t>
+      </w:r>
+    </w:p>
+    <w:p>
+      <w:pPr>
+        <w:rPr>
+          <w:sz w:val="24"/>
+          <w:szCs w:val="24"/>
+        </w:rPr>
+      </w:pPr>
     </w:p>
     <w:p>
       <w:pPr>
@@ -3297,8 +3600,8 @@
         <w:rPr>
           <w:b/>
           <w:bCs/>
-          <w:sz w:val="24"/>
-          <w:szCs w:val="24"/>
+          <w:sz w:val="36"/>
+          <w:szCs w:val="36"/>
         </w:rPr>
         <w:t>Milestone #</w:t>
       </w:r>
@@ -3306,8 +3609,8 @@
         <w:rPr>
           <w:b/>
           <w:bCs/>
-          <w:sz w:val="24"/>
-          <w:szCs w:val="24"/>
+          <w:sz w:val="36"/>
+          <w:szCs w:val="36"/>
         </w:rPr>
         <w:t>3</w:t>
       </w:r>
@@ -3315,8 +3618,8 @@
         <w:rPr>
           <w:b/>
           <w:bCs/>
-          <w:sz w:val="24"/>
-          <w:szCs w:val="24"/>
+          <w:sz w:val="36"/>
+          <w:szCs w:val="36"/>
         </w:rPr>
         <w:t>:</w:t>
       </w:r>
@@ -3373,9 +3676,9 @@
           <w:szCs w:val="24"/>
         </w:rPr>
         <w:drawing>
-          <wp:inline distT="0" distB="0" distL="0" distR="0" wp14:anchorId="29C1F1AC" wp14:editId="10611D24">
-            <wp:extent cx="1676400" cy="1110615"/>
-            <wp:effectExtent l="0" t="0" r="0" b="0"/>
+          <wp:inline distT="0" distB="0" distL="0" distR="0" wp14:anchorId="29C1F1AC" wp14:editId="15EC98CD">
+            <wp:extent cx="2340767" cy="1550758"/>
+            <wp:effectExtent l="152400" t="152400" r="364490" b="354330"/>
             <wp:docPr id="22" name="Picture 22" descr="Hands working on a laptop computer and paper notebook"/>
             <wp:cNvGraphicFramePr>
               <a:graphicFrameLocks xmlns:a="http://schemas.openxmlformats.org/drawingml/2006/main" noChangeAspect="1"/>
@@ -3402,11 +3705,21 @@
                   <pic:spPr>
                     <a:xfrm>
                       <a:off x="0" y="0"/>
-                      <a:ext cx="1676400" cy="1110615"/>
+                      <a:ext cx="2389948" cy="1583341"/>
                     </a:xfrm>
                     <a:prstGeom prst="rect">
                       <a:avLst/>
                     </a:prstGeom>
+                    <a:ln>
+                      <a:noFill/>
+                    </a:ln>
+                    <a:effectLst>
+                      <a:outerShdw blurRad="292100" dist="139700" dir="2700000" algn="tl" rotWithShape="0">
+                        <a:srgbClr val="333333">
+                          <a:alpha val="65000"/>
+                        </a:srgbClr>
+                      </a:outerShdw>
+                    </a:effectLst>
                   </pic:spPr>
                 </pic:pic>
               </a:graphicData>
@@ -3516,10 +3829,41 @@
       <w:pPr>
         <w:jc w:val="left"/>
         <w:rPr>
-          <w:sz w:val="24"/>
-          <w:szCs w:val="24"/>
-        </w:rPr>
-      </w:pPr>
+          <w:color w:val="2F5496" w:themeColor="accent1" w:themeShade="BF"/>
+          <w:sz w:val="24"/>
+          <w:szCs w:val="24"/>
+        </w:rPr>
+      </w:pPr>
+      <w:r>
+        <w:rPr>
+          <w:color w:val="2F5496" w:themeColor="accent1" w:themeShade="BF"/>
+          <w:sz w:val="24"/>
+          <w:szCs w:val="24"/>
+        </w:rPr>
+        <w:t>Lessons:</w:t>
+      </w:r>
+      <w:r>
+        <w:rPr>
+          <w:color w:val="2F5496" w:themeColor="accent1" w:themeShade="BF"/>
+          <w:sz w:val="24"/>
+          <w:szCs w:val="24"/>
+        </w:rPr>
+        <w:t xml:space="preserve"> </w:t>
+      </w:r>
+      <w:r>
+        <w:rPr>
+          <w:sz w:val="24"/>
+          <w:szCs w:val="24"/>
+        </w:rPr>
+        <w:t>Pre-planning makes the UI implementation MUCH more seamless</w:t>
+      </w:r>
+      <w:r>
+        <w:rPr>
+          <w:sz w:val="24"/>
+          <w:szCs w:val="24"/>
+        </w:rPr>
+        <w:t>, waiting for the initial UX design to be completed prevents repetition.</w:t>
+      </w:r>
     </w:p>
     <w:p>
       <w:pPr>
@@ -3544,8 +3888,8 @@
         <w:rPr>
           <w:b/>
           <w:bCs/>
-          <w:sz w:val="24"/>
-          <w:szCs w:val="24"/>
+          <w:sz w:val="36"/>
+          <w:szCs w:val="36"/>
         </w:rPr>
         <w:t>Milestone #</w:t>
       </w:r>
@@ -3553,8 +3897,8 @@
         <w:rPr>
           <w:b/>
           <w:bCs/>
-          <w:sz w:val="24"/>
-          <w:szCs w:val="24"/>
+          <w:sz w:val="36"/>
+          <w:szCs w:val="36"/>
         </w:rPr>
         <w:t>4</w:t>
       </w:r>
@@ -3562,22 +3906,22 @@
         <w:rPr>
           <w:b/>
           <w:bCs/>
-          <w:sz w:val="24"/>
-          <w:szCs w:val="24"/>
+          <w:sz w:val="36"/>
+          <w:szCs w:val="36"/>
         </w:rPr>
         <w:t>:</w:t>
       </w:r>
       <w:r>
         <w:rPr>
-          <w:sz w:val="24"/>
-          <w:szCs w:val="24"/>
+          <w:sz w:val="36"/>
+          <w:szCs w:val="36"/>
         </w:rPr>
         <w:t xml:space="preserve"> </w:t>
       </w:r>
       <w:r>
         <w:rPr>
-          <w:sz w:val="24"/>
-          <w:szCs w:val="24"/>
+          <w:sz w:val="36"/>
+          <w:szCs w:val="36"/>
         </w:rPr>
         <w:br/>
       </w:r>
@@ -3619,10 +3963,10 @@
           <w:szCs w:val="24"/>
         </w:rPr>
         <w:drawing>
-          <wp:inline distT="0" distB="0" distL="0" distR="0" wp14:anchorId="6C618CE7" wp14:editId="75676EA7">
-            <wp:extent cx="1676400" cy="1113155"/>
-            <wp:effectExtent l="0" t="0" r="0" b="0"/>
-            <wp:docPr id="18" name="Picture 18" descr="Word game pieces"/>
+          <wp:inline distT="0" distB="0" distL="0" distR="0" wp14:anchorId="6C618CE7" wp14:editId="04995534">
+            <wp:extent cx="2340610" cy="1316594"/>
+            <wp:effectExtent l="152400" t="152400" r="364490" b="360045"/>
+            <wp:docPr id="18" name="Picture 18" descr="Abstract background of data"/>
             <wp:cNvGraphicFramePr>
               <a:graphicFrameLocks xmlns:a="http://schemas.openxmlformats.org/drawingml/2006/main" noChangeAspect="1"/>
             </wp:cNvGraphicFramePr>
@@ -3630,7 +3974,7 @@
               <a:graphicData uri="http://schemas.openxmlformats.org/drawingml/2006/picture">
                 <pic:pic xmlns:pic="http://schemas.openxmlformats.org/drawingml/2006/picture">
                   <pic:nvPicPr>
-                    <pic:cNvPr id="29" name="pexels-photo-270637.jpeg"/>
+                    <pic:cNvPr id="18" name="Picture 18" descr="Abstract background of data"/>
                     <pic:cNvPicPr/>
                   </pic:nvPicPr>
                   <pic:blipFill>
@@ -3648,11 +3992,21 @@
                   <pic:spPr>
                     <a:xfrm>
                       <a:off x="0" y="0"/>
-                      <a:ext cx="1676400" cy="1113155"/>
+                      <a:ext cx="2363146" cy="1329270"/>
                     </a:xfrm>
                     <a:prstGeom prst="rect">
                       <a:avLst/>
                     </a:prstGeom>
+                    <a:ln>
+                      <a:noFill/>
+                    </a:ln>
+                    <a:effectLst>
+                      <a:outerShdw blurRad="292100" dist="139700" dir="2700000" algn="tl" rotWithShape="0">
+                        <a:srgbClr val="333333">
+                          <a:alpha val="65000"/>
+                        </a:srgbClr>
+                      </a:outerShdw>
+                    </a:effectLst>
                   </pic:spPr>
                 </pic:pic>
               </a:graphicData>
@@ -3675,6 +4029,7 @@
           <w:sz w:val="24"/>
           <w:szCs w:val="24"/>
         </w:rPr>
+        <w:lastRenderedPageBreak/>
         <w:t>Notes:</w:t>
       </w:r>
       <w:r>
@@ -3770,30 +4125,40 @@
       <w:pPr>
         <w:jc w:val="left"/>
         <w:rPr>
+          <w:rFonts w:asciiTheme="majorHAnsi" w:eastAsiaTheme="majorEastAsia" w:hAnsiTheme="majorHAnsi" w:cstheme="majorBidi"/>
+          <w:b/>
+          <w:bCs/>
           <w:color w:val="2F5496" w:themeColor="accent1" w:themeShade="BF"/>
           <w:sz w:val="24"/>
           <w:szCs w:val="24"/>
         </w:rPr>
       </w:pPr>
+      <w:r>
+        <w:rPr>
+          <w:rFonts w:asciiTheme="majorHAnsi" w:eastAsiaTheme="majorEastAsia" w:hAnsiTheme="majorHAnsi" w:cstheme="majorBidi"/>
+          <w:b/>
+          <w:bCs/>
+          <w:color w:val="2F5496" w:themeColor="accent1" w:themeShade="BF"/>
+          <w:sz w:val="24"/>
+          <w:szCs w:val="24"/>
+        </w:rPr>
+        <w:t>Lessons:</w:t>
+      </w:r>
     </w:p>
     <w:p>
       <w:pPr>
         <w:jc w:val="left"/>
         <w:rPr>
           <w:rFonts w:asciiTheme="majorHAnsi" w:eastAsiaTheme="majorEastAsia" w:hAnsiTheme="majorHAnsi" w:cstheme="majorBidi"/>
+          <w:b/>
+          <w:bCs/>
           <w:color w:val="2F5496" w:themeColor="accent1" w:themeShade="BF"/>
           <w:sz w:val="24"/>
           <w:szCs w:val="24"/>
         </w:rPr>
       </w:pPr>
-      <w:r>
-        <w:rPr>
-          <w:sz w:val="24"/>
-          <w:szCs w:val="24"/>
-        </w:rPr>
-        <w:br w:type="page"/>
-      </w:r>
-    </w:p>
+    </w:p>
+    <w:bookmarkStart w:id="7" w:name="_Toc129101414"/>
     <w:p>
       <w:pPr>
         <w:pStyle w:val="Heading2"/>
@@ -3803,12 +4168,12 @@
           <w:szCs w:val="24"/>
         </w:rPr>
       </w:pPr>
-      <w:bookmarkStart w:id="7" w:name="_Toc129101414"/>
       <w:r>
         <w:rPr>
           <w:noProof/>
-        </w:rPr>
-        <w:lastRenderedPageBreak/>
+          <w:sz w:val="36"/>
+          <w:szCs w:val="36"/>
+        </w:rPr>
         <mc:AlternateContent>
           <mc:Choice Requires="wps">
             <w:drawing>
@@ -3899,8 +4264,8 @@
         <w:rPr>
           <w:b/>
           <w:bCs/>
-          <w:sz w:val="24"/>
-          <w:szCs w:val="24"/>
+          <w:sz w:val="36"/>
+          <w:szCs w:val="36"/>
         </w:rPr>
         <w:t>Milestone #5</w:t>
       </w:r>
@@ -3908,10 +4273,10 @@
         <w:rPr>
           <w:b/>
           <w:bCs/>
-          <w:sz w:val="24"/>
-          <w:szCs w:val="24"/>
-        </w:rPr>
-        <w:t xml:space="preserve">: </w:t>
+          <w:sz w:val="36"/>
+          <w:szCs w:val="36"/>
+        </w:rPr>
+        <w:t>:</w:t>
       </w:r>
       <w:r>
         <w:rPr>
@@ -3920,6 +4285,15 @@
           <w:sz w:val="24"/>
           <w:szCs w:val="24"/>
         </w:rPr>
+        <w:t xml:space="preserve"> </w:t>
+      </w:r>
+      <w:r>
+        <w:rPr>
+          <w:b/>
+          <w:bCs/>
+          <w:sz w:val="24"/>
+          <w:szCs w:val="24"/>
+        </w:rPr>
         <w:br/>
       </w:r>
       <w:r>
@@ -3960,9 +4334,9 @@
           <w:szCs w:val="24"/>
         </w:rPr>
         <w:drawing>
-          <wp:inline distT="0" distB="0" distL="0" distR="0" wp14:anchorId="7B42AFE0" wp14:editId="42A320B0">
-            <wp:extent cx="1666329" cy="1110615"/>
-            <wp:effectExtent l="0" t="0" r="0" b="0"/>
+          <wp:inline distT="0" distB="0" distL="0" distR="0" wp14:anchorId="7B42AFE0" wp14:editId="0617A828">
+            <wp:extent cx="2165011" cy="1442989"/>
+            <wp:effectExtent l="152400" t="152400" r="368935" b="367030"/>
             <wp:docPr id="21" name="Picture 21" descr="Cat peering over table"/>
             <wp:cNvGraphicFramePr>
               <a:graphicFrameLocks xmlns:a="http://schemas.openxmlformats.org/drawingml/2006/main" noChangeAspect="1"/>
@@ -3989,11 +4363,21 @@
                   <pic:spPr>
                     <a:xfrm>
                       <a:off x="0" y="0"/>
-                      <a:ext cx="1666329" cy="1110615"/>
+                      <a:ext cx="2171066" cy="1447025"/>
                     </a:xfrm>
                     <a:prstGeom prst="rect">
                       <a:avLst/>
                     </a:prstGeom>
+                    <a:ln>
+                      <a:noFill/>
+                    </a:ln>
+                    <a:effectLst>
+                      <a:outerShdw blurRad="292100" dist="139700" dir="2700000" algn="tl" rotWithShape="0">
+                        <a:srgbClr val="333333">
+                          <a:alpha val="65000"/>
+                        </a:srgbClr>
+                      </a:outerShdw>
+                    </a:effectLst>
                   </pic:spPr>
                 </pic:pic>
               </a:graphicData>
@@ -4118,11 +4502,25 @@
       <w:pPr>
         <w:jc w:val="left"/>
         <w:rPr>
+          <w:rFonts w:asciiTheme="majorHAnsi" w:eastAsiaTheme="majorEastAsia" w:hAnsiTheme="majorHAnsi" w:cstheme="majorBidi"/>
+          <w:b/>
+          <w:bCs/>
           <w:color w:val="2F5496" w:themeColor="accent1" w:themeShade="BF"/>
           <w:sz w:val="24"/>
           <w:szCs w:val="24"/>
         </w:rPr>
       </w:pPr>
+      <w:r>
+        <w:rPr>
+          <w:rFonts w:asciiTheme="majorHAnsi" w:eastAsiaTheme="majorEastAsia" w:hAnsiTheme="majorHAnsi" w:cstheme="majorBidi"/>
+          <w:b/>
+          <w:bCs/>
+          <w:color w:val="2F5496" w:themeColor="accent1" w:themeShade="BF"/>
+          <w:sz w:val="24"/>
+          <w:szCs w:val="24"/>
+        </w:rPr>
+        <w:t>Lessons:</w:t>
+      </w:r>
     </w:p>
     <w:p>
       <w:pPr>
@@ -4148,10 +4546,10 @@
         <w:rPr>
           <w:b/>
           <w:bCs/>
-          <w:sz w:val="24"/>
-          <w:szCs w:val="24"/>
-        </w:rPr>
-        <w:t>Milestone #</w:t>
+          <w:sz w:val="36"/>
+          <w:szCs w:val="36"/>
+        </w:rPr>
+        <w:t>Milestone #6:</w:t>
       </w:r>
       <w:r>
         <w:rPr>
@@ -4160,7 +4558,7 @@
           <w:sz w:val="24"/>
           <w:szCs w:val="24"/>
         </w:rPr>
-        <w:t>6</w:t>
+        <w:t xml:space="preserve"> </w:t>
       </w:r>
       <w:r>
         <w:rPr>
@@ -4169,15 +4567,6 @@
           <w:sz w:val="24"/>
           <w:szCs w:val="24"/>
         </w:rPr>
-        <w:t xml:space="preserve">: </w:t>
-      </w:r>
-      <w:r>
-        <w:rPr>
-          <w:b/>
-          <w:bCs/>
-          <w:sz w:val="24"/>
-          <w:szCs w:val="24"/>
-        </w:rPr>
         <w:br/>
       </w:r>
       <w:r>
@@ -4204,9 +4593,9 @@
           <w:szCs w:val="24"/>
         </w:rPr>
         <w:drawing>
-          <wp:inline distT="0" distB="0" distL="0" distR="0" wp14:anchorId="47AE8C93" wp14:editId="6C0A53A9">
-            <wp:extent cx="1676400" cy="957656"/>
-            <wp:effectExtent l="0" t="0" r="0" b="0"/>
+          <wp:inline distT="0" distB="0" distL="0" distR="0" wp14:anchorId="47AE8C93" wp14:editId="53E490D9">
+            <wp:extent cx="2189225" cy="1250611"/>
+            <wp:effectExtent l="152400" t="152400" r="363855" b="368935"/>
             <wp:docPr id="23" name="Picture 23" descr="Cloud shaped hard drive with cables"/>
             <wp:cNvGraphicFramePr>
               <a:graphicFrameLocks xmlns:a="http://schemas.openxmlformats.org/drawingml/2006/main" noChangeAspect="1"/>
@@ -4233,11 +4622,21 @@
                   <pic:spPr>
                     <a:xfrm>
                       <a:off x="0" y="0"/>
-                      <a:ext cx="1676400" cy="957656"/>
+                      <a:ext cx="2198783" cy="1256071"/>
                     </a:xfrm>
                     <a:prstGeom prst="rect">
                       <a:avLst/>
                     </a:prstGeom>
+                    <a:ln>
+                      <a:noFill/>
+                    </a:ln>
+                    <a:effectLst>
+                      <a:outerShdw blurRad="292100" dist="139700" dir="2700000" algn="tl" rotWithShape="0">
+                        <a:srgbClr val="333333">
+                          <a:alpha val="65000"/>
+                        </a:srgbClr>
+                      </a:outerShdw>
+                    </a:effectLst>
                   </pic:spPr>
                 </pic:pic>
               </a:graphicData>
@@ -4260,6 +4659,7 @@
           <w:sz w:val="24"/>
           <w:szCs w:val="24"/>
         </w:rPr>
+        <w:lastRenderedPageBreak/>
         <w:t>Notes:</w:t>
       </w:r>
       <w:r>
@@ -4275,7 +4675,104 @@
           <w:sz w:val="24"/>
           <w:szCs w:val="24"/>
         </w:rPr>
-        <w:t>Our plan was to use the database to store admin credentials for logging in, store guest email addresses for an email list, guest comments on individual blog posts would also be stored in the database, and blog post content was going to be stored in the database to allow for dynamic content creation.</w:t>
+        <w:t xml:space="preserve">Our plan was to use the database to store admin credentials for logging in, store guest email addresses for an email list, guest comments on individual blog posts would also be stored </w:t>
+      </w:r>
+      <w:r>
+        <w:rPr>
+          <w:noProof/>
+        </w:rPr>
+        <mc:AlternateContent>
+          <mc:Choice Requires="wps">
+            <w:drawing>
+              <wp:anchor distT="0" distB="0" distL="114300" distR="114300" simplePos="0" relativeHeight="251693056" behindDoc="1" locked="0" layoutInCell="1" allowOverlap="1" wp14:anchorId="3FC4CE62" wp14:editId="5DA83C4E">
+                <wp:simplePos x="0" y="0"/>
+                <wp:positionH relativeFrom="page">
+                  <wp:posOffset>425789</wp:posOffset>
+                </wp:positionH>
+                <wp:positionV relativeFrom="page">
+                  <wp:posOffset>558412</wp:posOffset>
+                </wp:positionV>
+                <wp:extent cx="6900545" cy="9121140"/>
+                <wp:effectExtent l="0" t="0" r="14605" b="22860"/>
+                <wp:wrapNone/>
+                <wp:docPr id="9" name="Rectangle 9">
+                  <a:extLst xmlns:a="http://schemas.openxmlformats.org/drawingml/2006/main">
+                    <a:ext uri="{C183D7F6-B498-43B3-948B-1728B52AA6E4}">
+                      <adec:decorative xmlns:adec="http://schemas.microsoft.com/office/drawing/2017/decorative" val="1"/>
+                    </a:ext>
+                  </a:extLst>
+                </wp:docPr>
+                <wp:cNvGraphicFramePr/>
+                <a:graphic xmlns:a="http://schemas.openxmlformats.org/drawingml/2006/main">
+                  <a:graphicData uri="http://schemas.microsoft.com/office/word/2010/wordprocessingShape">
+                    <wps:wsp>
+                      <wps:cNvSpPr/>
+                      <wps:spPr>
+                        <a:xfrm>
+                          <a:off x="0" y="0"/>
+                          <a:ext cx="6900545" cy="9121140"/>
+                        </a:xfrm>
+                        <a:prstGeom prst="rect">
+                          <a:avLst/>
+                        </a:prstGeom>
+                        <a:noFill/>
+                        <a:ln>
+                          <a:solidFill>
+                            <a:schemeClr val="accent1">
+                              <a:lumMod val="75000"/>
+                            </a:schemeClr>
+                          </a:solidFill>
+                        </a:ln>
+                      </wps:spPr>
+                      <wps:style>
+                        <a:lnRef idx="2">
+                          <a:schemeClr val="accent1">
+                            <a:shade val="50000"/>
+                          </a:schemeClr>
+                        </a:lnRef>
+                        <a:fillRef idx="1">
+                          <a:schemeClr val="accent1"/>
+                        </a:fillRef>
+                        <a:effectRef idx="0">
+                          <a:schemeClr val="accent1"/>
+                        </a:effectRef>
+                        <a:fontRef idx="minor">
+                          <a:schemeClr val="lt1"/>
+                        </a:fontRef>
+                      </wps:style>
+                      <wps:bodyPr rot="0" spcFirstLastPara="0" vertOverflow="overflow" horzOverflow="overflow" vert="horz" wrap="square" lIns="91440" tIns="45720" rIns="91440" bIns="45720" numCol="1" spcCol="0" rtlCol="0" fromWordArt="0" anchor="ctr" anchorCtr="0" forceAA="0" compatLnSpc="1">
+                        <a:prstTxWarp prst="textNoShape">
+                          <a:avLst/>
+                        </a:prstTxWarp>
+                        <a:noAutofit/>
+                      </wps:bodyPr>
+                    </wps:wsp>
+                  </a:graphicData>
+                </a:graphic>
+                <wp14:sizeRelH relativeFrom="margin">
+                  <wp14:pctWidth>0</wp14:pctWidth>
+                </wp14:sizeRelH>
+                <wp14:sizeRelV relativeFrom="margin">
+                  <wp14:pctHeight>0</wp14:pctHeight>
+                </wp14:sizeRelV>
+              </wp:anchor>
+            </w:drawing>
+          </mc:Choice>
+          <mc:Fallback>
+            <w:pict>
+              <v:rect w14:anchorId="7954E2BC" id="Rectangle 9" o:spid="_x0000_s1026" alt="&quot;&quot;" style="position:absolute;margin-left:33.55pt;margin-top:43.95pt;width:543.35pt;height:718.2pt;z-index:-251623424;visibility:visible;mso-wrap-style:square;mso-width-percent:0;mso-height-percent:0;mso-wrap-distance-left:9pt;mso-wrap-distance-top:0;mso-wrap-distance-right:9pt;mso-wrap-distance-bottom:0;mso-position-horizontal:absolute;mso-position-horizontal-relative:page;mso-position-vertical:absolute;mso-position-vertical-relative:page;mso-width-percent:0;mso-height-percent:0;mso-width-relative:margin;mso-height-relative:margin;v-text-anchor:middle" o:gfxdata="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" filled="f" strokecolor="#2f5496 [2404]" strokeweight="1pt">
+                <w10:wrap anchorx="page" anchory="page"/>
+              </v:rect>
+            </w:pict>
+          </mc:Fallback>
+        </mc:AlternateContent>
+      </w:r>
+      <w:r>
+        <w:rPr>
+          <w:sz w:val="24"/>
+          <w:szCs w:val="24"/>
+        </w:rPr>
+        <w:t>in the database, and blog post content was going to be stored in the database to allow for dynamic content creation.</w:t>
       </w:r>
     </w:p>
     <w:p>
@@ -4307,7 +4804,29 @@
           <w:sz w:val="24"/>
           <w:szCs w:val="24"/>
         </w:rPr>
-        <w:t>Unmet (had to re-evaluate milestone)</w:t>
+        <w:t xml:space="preserve">Standing up database for storing admin credentials, storing emails and guest comments, storing logging info, and storing guest comments were successful. </w:t>
+      </w:r>
+      <w:r>
+        <w:rPr>
+          <w:sz w:val="24"/>
+          <w:szCs w:val="24"/>
+        </w:rPr>
+        <w:br/>
+        <w:t>Storing blog post content in the database for rendering pages was not met</w:t>
+      </w:r>
+      <w:r>
+        <w:rPr>
+          <w:sz w:val="24"/>
+          <w:szCs w:val="24"/>
+        </w:rPr>
+        <w:t xml:space="preserve"> due to time constraints</w:t>
+      </w:r>
+      <w:r>
+        <w:rPr>
+          <w:sz w:val="24"/>
+          <w:szCs w:val="24"/>
+        </w:rPr>
+        <w:t>.</w:t>
       </w:r>
     </w:p>
     <w:p>
@@ -4339,14 +4858,81 @@
           <w:sz w:val="24"/>
           <w:szCs w:val="24"/>
         </w:rPr>
-        <w:t>Using</w:t>
-      </w:r>
-      <w:r>
-        <w:rPr>
-          <w:sz w:val="24"/>
-          <w:szCs w:val="24"/>
-        </w:rPr>
-        <w:t xml:space="preserve"> the database for blog post content was a much larger and more involved undertaking than we initially expected. We made the decision to store blog post content within the front-end code for the time being.</w:t>
+        <w:t xml:space="preserve">Our </w:t>
+      </w:r>
+      <w:r>
+        <w:rPr>
+          <w:sz w:val="24"/>
+          <w:szCs w:val="24"/>
+        </w:rPr>
+        <w:t xml:space="preserve">initial hope was that the admin user would be able to create new blog posts from within the UI, however this would have required a more advanced skillset and a longer timeline. </w:t>
+      </w:r>
+      <w:r>
+        <w:rPr>
+          <w:sz w:val="24"/>
+          <w:szCs w:val="24"/>
+        </w:rPr>
+        <w:t xml:space="preserve">We made the decision to </w:t>
+      </w:r>
+      <w:r>
+        <w:rPr>
+          <w:sz w:val="24"/>
+          <w:szCs w:val="24"/>
+        </w:rPr>
+        <w:t xml:space="preserve">pivot and create our individual blog pages in the code knowing that this solution would not be scalable for an actual blog site. </w:t>
+      </w:r>
+    </w:p>
+    <w:p>
+      <w:pPr>
+        <w:jc w:val="left"/>
+        <w:rPr>
+          <w:sz w:val="24"/>
+          <w:szCs w:val="24"/>
+        </w:rPr>
+      </w:pPr>
+      <w:r>
+        <w:rPr>
+          <w:color w:val="2F5496" w:themeColor="accent1" w:themeShade="BF"/>
+          <w:sz w:val="24"/>
+          <w:szCs w:val="24"/>
+        </w:rPr>
+        <w:t>Lessons:</w:t>
+      </w:r>
+      <w:r>
+        <w:rPr>
+          <w:color w:val="2F5496" w:themeColor="accent1" w:themeShade="BF"/>
+          <w:sz w:val="24"/>
+          <w:szCs w:val="24"/>
+        </w:rPr>
+        <w:t xml:space="preserve"> </w:t>
+      </w:r>
+      <w:r>
+        <w:rPr>
+          <w:sz w:val="24"/>
+          <w:szCs w:val="24"/>
+        </w:rPr>
+        <w:t xml:space="preserve">Using the database </w:t>
+      </w:r>
+      <w:r>
+        <w:rPr>
+          <w:sz w:val="24"/>
+          <w:szCs w:val="24"/>
+        </w:rPr>
+        <w:t xml:space="preserve">to store </w:t>
+      </w:r>
+      <w:r>
+        <w:rPr>
+          <w:sz w:val="24"/>
+          <w:szCs w:val="24"/>
+        </w:rPr>
+        <w:t>blog post content was a much larger and more involved undertaking than we initially expected</w:t>
+      </w:r>
+      <w:r>
+        <w:rPr>
+          <w:sz w:val="24"/>
+          <w:szCs w:val="24"/>
+        </w:rPr>
+        <w:t>. If we were creating this for production, we would have taken the time to follow through with this design.</w:t>
       </w:r>
     </w:p>
     <w:p>
@@ -4354,6 +4940,17 @@
         <w:pStyle w:val="Heading2"/>
         <w:jc w:val="left"/>
         <w:rPr>
+          <w:sz w:val="24"/>
+          <w:szCs w:val="24"/>
+        </w:rPr>
+      </w:pPr>
+      <w:bookmarkStart w:id="9" w:name="_Toc129101416"/>
+    </w:p>
+    <w:p>
+      <w:pPr>
+        <w:pStyle w:val="Heading2"/>
+        <w:jc w:val="left"/>
+        <w:rPr>
           <w:b/>
           <w:bCs/>
           <w:sz w:val="24"/>
@@ -4362,18 +4959,10 @@
       </w:pPr>
       <w:r>
         <w:rPr>
-          <w:sz w:val="24"/>
-          <w:szCs w:val="24"/>
-        </w:rPr>
-        <w:br w:type="column"/>
-      </w:r>
-      <w:bookmarkStart w:id="9" w:name="_Toc129101416"/>
-      <w:r>
-        <w:rPr>
           <w:b/>
           <w:bCs/>
-          <w:sz w:val="24"/>
-          <w:szCs w:val="24"/>
+          <w:sz w:val="36"/>
+          <w:szCs w:val="36"/>
         </w:rPr>
         <w:t>Milestone #</w:t>
       </w:r>
@@ -4381,8 +4970,8 @@
         <w:rPr>
           <w:b/>
           <w:bCs/>
-          <w:sz w:val="24"/>
-          <w:szCs w:val="24"/>
+          <w:sz w:val="36"/>
+          <w:szCs w:val="36"/>
         </w:rPr>
         <w:t>7</w:t>
       </w:r>
@@ -4390,8 +4979,8 @@
         <w:rPr>
           <w:b/>
           <w:bCs/>
-          <w:sz w:val="24"/>
-          <w:szCs w:val="24"/>
+          <w:sz w:val="36"/>
+          <w:szCs w:val="36"/>
         </w:rPr>
         <w:t>:</w:t>
       </w:r>
@@ -4437,9 +5026,9 @@
           <w:szCs w:val="24"/>
         </w:rPr>
         <w:drawing>
-          <wp:inline distT="0" distB="0" distL="0" distR="0" wp14:anchorId="577F724E" wp14:editId="6EDEDEEA">
-            <wp:extent cx="1664199" cy="1110615"/>
-            <wp:effectExtent l="0" t="0" r="0" b="0"/>
+          <wp:inline distT="0" distB="0" distL="0" distR="0" wp14:anchorId="577F724E" wp14:editId="696BD25D">
+            <wp:extent cx="2198216" cy="1466995"/>
+            <wp:effectExtent l="152400" t="152400" r="354965" b="361950"/>
             <wp:docPr id="28" name="Picture 28" descr="A person reaching for a paper on a table full of paper and sticky notes"/>
             <wp:cNvGraphicFramePr>
               <a:graphicFrameLocks xmlns:a="http://schemas.openxmlformats.org/drawingml/2006/main" noChangeAspect="1"/>
@@ -4466,11 +5055,21 @@
                   <pic:spPr>
                     <a:xfrm>
                       <a:off x="0" y="0"/>
-                      <a:ext cx="1664199" cy="1110615"/>
+                      <a:ext cx="2212177" cy="1476312"/>
                     </a:xfrm>
                     <a:prstGeom prst="rect">
                       <a:avLst/>
                     </a:prstGeom>
+                    <a:ln>
+                      <a:noFill/>
+                    </a:ln>
+                    <a:effectLst>
+                      <a:outerShdw blurRad="292100" dist="139700" dir="2700000" algn="tl" rotWithShape="0">
+                        <a:srgbClr val="333333">
+                          <a:alpha val="65000"/>
+                        </a:srgbClr>
+                      </a:outerShdw>
+                    </a:effectLst>
                   </pic:spPr>
                 </pic:pic>
               </a:graphicData>
@@ -4604,6 +5203,30 @@
       <w:pPr>
         <w:jc w:val="left"/>
         <w:rPr>
+          <w:rFonts w:asciiTheme="majorHAnsi" w:eastAsiaTheme="majorEastAsia" w:hAnsiTheme="majorHAnsi" w:cstheme="majorBidi"/>
+          <w:b/>
+          <w:bCs/>
+          <w:color w:val="2F5496" w:themeColor="accent1" w:themeShade="BF"/>
+          <w:sz w:val="24"/>
+          <w:szCs w:val="24"/>
+        </w:rPr>
+      </w:pPr>
+      <w:r>
+        <w:rPr>
+          <w:rFonts w:asciiTheme="majorHAnsi" w:eastAsiaTheme="majorEastAsia" w:hAnsiTheme="majorHAnsi" w:cstheme="majorBidi"/>
+          <w:b/>
+          <w:bCs/>
+          <w:color w:val="2F5496" w:themeColor="accent1" w:themeShade="BF"/>
+          <w:sz w:val="24"/>
+          <w:szCs w:val="24"/>
+        </w:rPr>
+        <w:t>Lessons:</w:t>
+      </w:r>
+    </w:p>
+    <w:p>
+      <w:pPr>
+        <w:jc w:val="left"/>
+        <w:rPr>
           <w:sz w:val="24"/>
           <w:szCs w:val="24"/>
         </w:rPr>
@@ -4632,17 +5255,18 @@
         <w:rPr>
           <w:b/>
           <w:bCs/>
-          <w:sz w:val="24"/>
-          <w:szCs w:val="24"/>
-        </w:rPr>
+          <w:sz w:val="36"/>
+          <w:szCs w:val="36"/>
+        </w:rPr>
+        <w:lastRenderedPageBreak/>
         <w:t>Milestone #</w:t>
       </w:r>
       <w:r>
         <w:rPr>
           <w:b/>
           <w:bCs/>
-          <w:sz w:val="24"/>
-          <w:szCs w:val="24"/>
+          <w:sz w:val="36"/>
+          <w:szCs w:val="36"/>
         </w:rPr>
         <w:t>8</w:t>
       </w:r>
@@ -4650,8 +5274,8 @@
         <w:rPr>
           <w:b/>
           <w:bCs/>
-          <w:sz w:val="24"/>
-          <w:szCs w:val="24"/>
+          <w:sz w:val="36"/>
+          <w:szCs w:val="36"/>
         </w:rPr>
         <w:t>:</w:t>
       </w:r>
@@ -4687,9 +5311,9 @@
           <w:szCs w:val="24"/>
         </w:rPr>
         <w:drawing>
-          <wp:inline distT="0" distB="0" distL="0" distR="0" wp14:anchorId="15BDAEAF" wp14:editId="242967C3">
-            <wp:extent cx="1676400" cy="866046"/>
-            <wp:effectExtent l="0" t="0" r="0" b="0"/>
+          <wp:inline distT="0" distB="0" distL="0" distR="0" wp14:anchorId="15BDAEAF" wp14:editId="364E705D">
+            <wp:extent cx="2177594" cy="1124968"/>
+            <wp:effectExtent l="152400" t="152400" r="356235" b="361315"/>
             <wp:docPr id="19" name="Picture 19" descr="Shopping bags placed in different rows"/>
             <wp:cNvGraphicFramePr>
               <a:graphicFrameLocks xmlns:a="http://schemas.openxmlformats.org/drawingml/2006/main" noChangeAspect="1"/>
@@ -4716,11 +5340,21 @@
                   <pic:spPr>
                     <a:xfrm>
                       <a:off x="0" y="0"/>
-                      <a:ext cx="1676400" cy="866046"/>
+                      <a:ext cx="2193017" cy="1132936"/>
                     </a:xfrm>
                     <a:prstGeom prst="rect">
                       <a:avLst/>
                     </a:prstGeom>
+                    <a:ln>
+                      <a:noFill/>
+                    </a:ln>
+                    <a:effectLst>
+                      <a:outerShdw blurRad="292100" dist="139700" dir="2700000" algn="tl" rotWithShape="0">
+                        <a:srgbClr val="333333">
+                          <a:alpha val="65000"/>
+                        </a:srgbClr>
+                      </a:outerShdw>
+                    </a:effectLst>
                   </pic:spPr>
                 </pic:pic>
               </a:graphicData>
@@ -4739,6 +5373,96 @@
       </w:pPr>
       <w:r>
         <w:rPr>
+          <w:noProof/>
+        </w:rPr>
+        <mc:AlternateContent>
+          <mc:Choice Requires="wps">
+            <w:drawing>
+              <wp:anchor distT="0" distB="0" distL="114300" distR="114300" simplePos="0" relativeHeight="251695104" behindDoc="1" locked="0" layoutInCell="1" allowOverlap="1" wp14:anchorId="32320ADE" wp14:editId="6D257441">
+                <wp:simplePos x="0" y="0"/>
+                <wp:positionH relativeFrom="page">
+                  <wp:posOffset>445741</wp:posOffset>
+                </wp:positionH>
+                <wp:positionV relativeFrom="page">
+                  <wp:posOffset>450850</wp:posOffset>
+                </wp:positionV>
+                <wp:extent cx="6900545" cy="9121140"/>
+                <wp:effectExtent l="0" t="0" r="14605" b="22860"/>
+                <wp:wrapNone/>
+                <wp:docPr id="10" name="Rectangle 10">
+                  <a:extLst xmlns:a="http://schemas.openxmlformats.org/drawingml/2006/main">
+                    <a:ext uri="{C183D7F6-B498-43B3-948B-1728B52AA6E4}">
+                      <adec:decorative xmlns:adec="http://schemas.microsoft.com/office/drawing/2017/decorative" val="1"/>
+                    </a:ext>
+                  </a:extLst>
+                </wp:docPr>
+                <wp:cNvGraphicFramePr/>
+                <a:graphic xmlns:a="http://schemas.openxmlformats.org/drawingml/2006/main">
+                  <a:graphicData uri="http://schemas.microsoft.com/office/word/2010/wordprocessingShape">
+                    <wps:wsp>
+                      <wps:cNvSpPr/>
+                      <wps:spPr>
+                        <a:xfrm>
+                          <a:off x="0" y="0"/>
+                          <a:ext cx="6900545" cy="9121140"/>
+                        </a:xfrm>
+                        <a:prstGeom prst="rect">
+                          <a:avLst/>
+                        </a:prstGeom>
+                        <a:noFill/>
+                        <a:ln>
+                          <a:solidFill>
+                            <a:schemeClr val="accent1">
+                              <a:lumMod val="75000"/>
+                            </a:schemeClr>
+                          </a:solidFill>
+                        </a:ln>
+                      </wps:spPr>
+                      <wps:style>
+                        <a:lnRef idx="2">
+                          <a:schemeClr val="accent1">
+                            <a:shade val="50000"/>
+                          </a:schemeClr>
+                        </a:lnRef>
+                        <a:fillRef idx="1">
+                          <a:schemeClr val="accent1"/>
+                        </a:fillRef>
+                        <a:effectRef idx="0">
+                          <a:schemeClr val="accent1"/>
+                        </a:effectRef>
+                        <a:fontRef idx="minor">
+                          <a:schemeClr val="lt1"/>
+                        </a:fontRef>
+                      </wps:style>
+                      <wps:bodyPr rot="0" spcFirstLastPara="0" vertOverflow="overflow" horzOverflow="overflow" vert="horz" wrap="square" lIns="91440" tIns="45720" rIns="91440" bIns="45720" numCol="1" spcCol="0" rtlCol="0" fromWordArt="0" anchor="ctr" anchorCtr="0" forceAA="0" compatLnSpc="1">
+                        <a:prstTxWarp prst="textNoShape">
+                          <a:avLst/>
+                        </a:prstTxWarp>
+                        <a:noAutofit/>
+                      </wps:bodyPr>
+                    </wps:wsp>
+                  </a:graphicData>
+                </a:graphic>
+                <wp14:sizeRelH relativeFrom="margin">
+                  <wp14:pctWidth>0</wp14:pctWidth>
+                </wp14:sizeRelH>
+                <wp14:sizeRelV relativeFrom="margin">
+                  <wp14:pctHeight>0</wp14:pctHeight>
+                </wp14:sizeRelV>
+              </wp:anchor>
+            </w:drawing>
+          </mc:Choice>
+          <mc:Fallback>
+            <w:pict>
+              <v:rect w14:anchorId="734934C9" id="Rectangle 10" o:spid="_x0000_s1026" alt="&quot;&quot;" style="position:absolute;margin-left:35.1pt;margin-top:35.5pt;width:543.35pt;height:718.2pt;z-index:-251621376;visibility:visible;mso-wrap-style:square;mso-width-percent:0;mso-height-percent:0;mso-wrap-distance-left:9pt;mso-wrap-distance-top:0;mso-wrap-distance-right:9pt;mso-wrap-distance-bottom:0;mso-position-horizontal:absolute;mso-position-horizontal-relative:page;mso-position-vertical:absolute;mso-position-vertical-relative:page;mso-width-percent:0;mso-height-percent:0;mso-width-relative:margin;mso-height-relative:margin;v-text-anchor:middle" o:gfxdata="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" filled="f" strokecolor="#2f5496 [2404]" strokeweight="1pt">
+                <w10:wrap anchorx="page" anchory="page"/>
+              </v:rect>
+            </w:pict>
+          </mc:Fallback>
+        </mc:AlternateContent>
+      </w:r>
+      <w:r>
+        <w:rPr>
           <w:color w:val="2F5496" w:themeColor="accent1" w:themeShade="BF"/>
           <w:sz w:val="24"/>
           <w:szCs w:val="24"/>
@@ -4832,6 +5556,30 @@
           <w:szCs w:val="24"/>
         </w:rPr>
         <w:t xml:space="preserve">functional design aspects with the understanding that aesthetic changes such as implementing a dark mode feature may not be achievable within our production timeline. </w:t>
+      </w:r>
+    </w:p>
+    <w:p>
+      <w:pPr>
+        <w:jc w:val="left"/>
+        <w:rPr>
+          <w:rFonts w:asciiTheme="majorHAnsi" w:eastAsiaTheme="majorEastAsia" w:hAnsiTheme="majorHAnsi" w:cstheme="majorBidi"/>
+          <w:b/>
+          <w:bCs/>
+          <w:color w:val="2F5496" w:themeColor="accent1" w:themeShade="BF"/>
+          <w:sz w:val="24"/>
+          <w:szCs w:val="24"/>
+        </w:rPr>
+      </w:pPr>
+      <w:r>
+        <w:rPr>
+          <w:rFonts w:asciiTheme="majorHAnsi" w:eastAsiaTheme="majorEastAsia" w:hAnsiTheme="majorHAnsi" w:cstheme="majorBidi"/>
+          <w:b/>
+          <w:bCs/>
+          <w:color w:val="2F5496" w:themeColor="accent1" w:themeShade="BF"/>
+          <w:sz w:val="24"/>
+          <w:szCs w:val="24"/>
+        </w:rPr>
+        <w:t>Lessons:</w:t>
       </w:r>
     </w:p>
     <w:p>
@@ -4850,15 +5598,15 @@
         <w:rPr>
           <w:b/>
           <w:bCs/>
-          <w:sz w:val="24"/>
-          <w:szCs w:val="24"/>
+          <w:sz w:val="32"/>
+          <w:szCs w:val="32"/>
         </w:rPr>
         <w:sectPr>
           <w:footerReference w:type="default" r:id="rId20"/>
           <w:type w:val="continuous"/>
           <w:pgSz w:w="12240" w:h="15840"/>
           <w:pgMar w:top="1440" w:right="1440" w:bottom="1440" w:left="1440" w:header="720" w:footer="720" w:gutter="0"/>
-          <w:cols w:num="2" w:space="720"/>
+          <w:cols w:space="720"/>
           <w:docGrid w:linePitch="360"/>
         </w:sectPr>
       </w:pPr>
@@ -4879,20 +5627,19 @@
         <w:rPr>
           <w:b/>
           <w:bCs/>
-          <w:sz w:val="24"/>
-          <w:szCs w:val="24"/>
-        </w:rPr>
-        <w:lastRenderedPageBreak/>
+          <w:sz w:val="36"/>
+          <w:szCs w:val="36"/>
+        </w:rPr>
         <w:t>Milestone #9</w:t>
       </w:r>
       <w:r>
         <w:rPr>
           <w:b/>
           <w:bCs/>
-          <w:sz w:val="24"/>
-          <w:szCs w:val="24"/>
-        </w:rPr>
-        <w:t xml:space="preserve">: </w:t>
+          <w:sz w:val="36"/>
+          <w:szCs w:val="36"/>
+        </w:rPr>
+        <w:t>:</w:t>
       </w:r>
       <w:r>
         <w:rPr>
@@ -4901,6 +5648,15 @@
           <w:sz w:val="24"/>
           <w:szCs w:val="24"/>
         </w:rPr>
+        <w:t xml:space="preserve"> </w:t>
+      </w:r>
+      <w:r>
+        <w:rPr>
+          <w:b/>
+          <w:bCs/>
+          <w:sz w:val="24"/>
+          <w:szCs w:val="24"/>
+        </w:rPr>
         <w:br/>
       </w:r>
       <w:r>
@@ -4927,10 +5683,10 @@
           <w:szCs w:val="24"/>
         </w:rPr>
         <w:drawing>
-          <wp:inline distT="0" distB="0" distL="0" distR="0" wp14:anchorId="2338906B" wp14:editId="4C091FFA">
-            <wp:extent cx="1676400" cy="1110615"/>
-            <wp:effectExtent l="0" t="0" r="0" b="0"/>
-            <wp:docPr id="20" name="Picture 20" descr="Hands working on a laptop computer and paper notebook"/>
+          <wp:inline distT="0" distB="0" distL="0" distR="0" wp14:anchorId="2338906B" wp14:editId="7D70B35C">
+            <wp:extent cx="2176733" cy="1453035"/>
+            <wp:effectExtent l="152400" t="152400" r="357505" b="356870"/>
+            <wp:docPr id="20" name="Picture 20" descr="Plants in a glass tube"/>
             <wp:cNvGraphicFramePr>
               <a:graphicFrameLocks xmlns:a="http://schemas.openxmlformats.org/drawingml/2006/main" noChangeAspect="1"/>
             </wp:cNvGraphicFramePr>
@@ -4938,11 +5694,11 @@
               <a:graphicData uri="http://schemas.openxmlformats.org/drawingml/2006/picture">
                 <pic:pic xmlns:pic="http://schemas.openxmlformats.org/drawingml/2006/picture">
                   <pic:nvPicPr>
-                    <pic:cNvPr id="28" name="charts-computer-data-669615.jpg"/>
+                    <pic:cNvPr id="20" name="Picture 20" descr="Plants in a glass tube"/>
                     <pic:cNvPicPr/>
                   </pic:nvPicPr>
                   <pic:blipFill>
-                    <a:blip r:embed="rId14" cstate="print">
+                    <a:blip r:embed="rId21" cstate="print">
                       <a:extLst>
                         <a:ext uri="{28A0092B-C50C-407E-A947-70E740481C1C}">
                           <a14:useLocalDpi xmlns:a14="http://schemas.microsoft.com/office/drawing/2010/main" val="0"/>
@@ -4956,11 +5712,21 @@
                   <pic:spPr>
                     <a:xfrm>
                       <a:off x="0" y="0"/>
-                      <a:ext cx="1676400" cy="1110615"/>
+                      <a:ext cx="2183225" cy="1457368"/>
                     </a:xfrm>
                     <a:prstGeom prst="rect">
                       <a:avLst/>
                     </a:prstGeom>
+                    <a:ln>
+                      <a:noFill/>
+                    </a:ln>
+                    <a:effectLst>
+                      <a:outerShdw blurRad="292100" dist="139700" dir="2700000" algn="tl" rotWithShape="0">
+                        <a:srgbClr val="333333">
+                          <a:alpha val="65000"/>
+                        </a:srgbClr>
+                      </a:outerShdw>
+                    </a:effectLst>
                   </pic:spPr>
                 </pic:pic>
               </a:graphicData>
@@ -4980,7 +5746,7 @@
           <w:type w:val="continuous"/>
           <w:pgSz w:w="12240" w:h="15840"/>
           <w:pgMar w:top="1440" w:right="1440" w:bottom="1440" w:left="1440" w:header="720" w:footer="720" w:gutter="0"/>
-          <w:cols w:num="2" w:space="720"/>
+          <w:cols w:space="720"/>
           <w:docGrid w:linePitch="360"/>
         </w:sectPr>
       </w:pPr>
@@ -4995,6 +5761,7 @@
       </w:pPr>
       <w:r>
         <w:rPr>
+          <w:color w:val="2F5496" w:themeColor="accent1" w:themeShade="BF"/>
           <w:sz w:val="24"/>
           <w:szCs w:val="24"/>
         </w:rPr>
@@ -5018,6 +5785,7 @@
       </w:pPr>
       <w:r>
         <w:rPr>
+          <w:color w:val="2F5496" w:themeColor="accent1" w:themeShade="BF"/>
           <w:sz w:val="24"/>
           <w:szCs w:val="24"/>
         </w:rPr>
@@ -5025,18 +5793,32 @@
       </w:r>
       <w:r>
         <w:rPr>
-          <w:sz w:val="24"/>
-          <w:szCs w:val="24"/>
-        </w:rPr>
-        <w:t xml:space="preserve"> Met</w:t>
+          <w:color w:val="2F5496" w:themeColor="accent1" w:themeShade="BF"/>
+          <w:sz w:val="24"/>
+          <w:szCs w:val="24"/>
+        </w:rPr>
+        <w:t xml:space="preserve"> </w:t>
+      </w:r>
+      <w:r>
+        <w:rPr>
+          <w:sz w:val="24"/>
+          <w:szCs w:val="24"/>
+        </w:rPr>
+        <w:t>Met</w:t>
       </w:r>
     </w:p>
     <w:p>
       <w:pPr>
         <w:jc w:val="left"/>
-      </w:pPr>
-      <w:r>
-        <w:rPr>
+        <w:rPr>
+          <w:color w:val="2F5496" w:themeColor="accent1" w:themeShade="BF"/>
+          <w:sz w:val="24"/>
+          <w:szCs w:val="24"/>
+        </w:rPr>
+      </w:pPr>
+      <w:r>
+        <w:rPr>
+          <w:color w:val="2F5496" w:themeColor="accent1" w:themeShade="BF"/>
           <w:sz w:val="24"/>
           <w:szCs w:val="24"/>
         </w:rPr>
@@ -5044,28 +5826,32 @@
       </w:r>
       <w:r>
         <w:rPr>
-          <w:sz w:val="24"/>
-          <w:szCs w:val="24"/>
-        </w:rPr>
-        <w:t xml:space="preserve">  </w:t>
-      </w:r>
-      <w:r>
-        <w:br w:type="column"/>
-      </w:r>
+          <w:color w:val="2F5496" w:themeColor="accent1" w:themeShade="BF"/>
+          <w:sz w:val="24"/>
+          <w:szCs w:val="24"/>
+        </w:rPr>
+        <w:t xml:space="preserve"> </w:t>
+      </w:r>
+    </w:p>
+    <w:p>
+      <w:pPr>
+        <w:jc w:val="left"/>
+      </w:pPr>
       <w:r>
         <w:rPr>
           <w:noProof/>
         </w:rPr>
+        <w:lastRenderedPageBreak/>
         <mc:AlternateContent>
           <mc:Choice Requires="wps">
             <w:drawing>
-              <wp:anchor distT="0" distB="0" distL="114300" distR="114300" simplePos="0" relativeHeight="251673600" behindDoc="1" locked="0" layoutInCell="1" allowOverlap="1" wp14:anchorId="4247DB98" wp14:editId="55CC5A80">
+              <wp:anchor distT="0" distB="0" distL="114300" distR="114300" simplePos="0" relativeHeight="251673600" behindDoc="1" locked="0" layoutInCell="1" allowOverlap="1" wp14:anchorId="4247DB98" wp14:editId="0E6EFAB8">
                 <wp:simplePos x="0" y="0"/>
                 <wp:positionH relativeFrom="page">
                   <wp:posOffset>438150</wp:posOffset>
                 </wp:positionH>
                 <wp:positionV relativeFrom="page">
-                  <wp:posOffset>476250</wp:posOffset>
+                  <wp:posOffset>518131</wp:posOffset>
                 </wp:positionV>
                 <wp:extent cx="6900545" cy="9121140"/>
                 <wp:effectExtent l="0" t="0" r="14605" b="22860"/>
@@ -5135,13 +5921,31 @@
           </mc:Choice>
           <mc:Fallback>
             <w:pict>
-              <v:rect w14:anchorId="1490122C" id="Rectangle 64" o:spid="_x0000_s1026" alt="&quot;&quot;" style="position:absolute;margin-left:34.5pt;margin-top:37.5pt;width:543.35pt;height:718.2pt;z-index:-251642880;visibility:visible;mso-wrap-style:square;mso-width-percent:0;mso-height-percent:0;mso-wrap-distance-left:9pt;mso-wrap-distance-top:0;mso-wrap-distance-right:9pt;mso-wrap-distance-bottom:0;mso-position-horizontal:absolute;mso-position-horizontal-relative:page;mso-position-vertical:absolute;mso-position-vertical-relative:page;mso-width-percent:0;mso-height-percent:0;mso-width-relative:margin;mso-height-relative:margin;v-text-anchor:middle" o:gfxdata="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" filled="f" strokecolor="#2f5496 [2404]" strokeweight="1pt">
+              <v:rect w14:anchorId="19F9B6C3" id="Rectangle 64" o:spid="_x0000_s1026" alt="&quot;&quot;" style="position:absolute;margin-left:34.5pt;margin-top:40.8pt;width:543.35pt;height:718.2pt;z-index:-251642880;visibility:visible;mso-wrap-style:square;mso-width-percent:0;mso-height-percent:0;mso-wrap-distance-left:9pt;mso-wrap-distance-top:0;mso-wrap-distance-right:9pt;mso-wrap-distance-bottom:0;mso-position-horizontal:absolute;mso-position-horizontal-relative:page;mso-position-vertical:absolute;mso-position-vertical-relative:page;mso-width-percent:0;mso-height-percent:0;mso-width-relative:margin;mso-height-relative:margin;v-text-anchor:middle" o:gfxdata="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" filled="f" strokecolor="#2f5496 [2404]" strokeweight="1pt">
                 <w10:wrap anchorx="page" anchory="page"/>
               </v:rect>
             </w:pict>
           </mc:Fallback>
         </mc:AlternateContent>
       </w:r>
+      <w:r>
+        <w:rPr>
+          <w:rFonts w:asciiTheme="majorHAnsi" w:eastAsiaTheme="majorEastAsia" w:hAnsiTheme="majorHAnsi" w:cstheme="majorBidi"/>
+          <w:b/>
+          <w:bCs/>
+          <w:color w:val="2F5496" w:themeColor="accent1" w:themeShade="BF"/>
+          <w:sz w:val="24"/>
+          <w:szCs w:val="24"/>
+        </w:rPr>
+        <w:t>Lessons:</w:t>
+      </w:r>
+      <w:r>
+        <w:rPr>
+          <w:sz w:val="24"/>
+          <w:szCs w:val="24"/>
+        </w:rPr>
+        <w:t xml:space="preserve"> </w:t>
+      </w:r>
     </w:p>
     <w:p>
       <w:pPr>
@@ -5150,7 +5954,7 @@
           <w:type w:val="continuous"/>
           <w:pgSz w:w="12240" w:h="15840"/>
           <w:pgMar w:top="1440" w:right="1440" w:bottom="1440" w:left="1440" w:header="720" w:footer="720" w:gutter="0"/>
-          <w:cols w:num="2" w:space="720"/>
+          <w:cols w:space="720"/>
           <w:docGrid w:linePitch="360"/>
         </w:sectPr>
       </w:pPr>
@@ -5162,7 +5966,7 @@
           <w:type w:val="continuous"/>
           <w:pgSz w:w="12240" w:h="15840"/>
           <w:pgMar w:top="1440" w:right="1440" w:bottom="1440" w:left="1440" w:header="720" w:footer="720" w:gutter="0"/>
-          <w:cols w:num="2" w:space="720"/>
+          <w:cols w:space="720"/>
           <w:docGrid w:linePitch="360"/>
         </w:sectPr>
       </w:pPr>
@@ -5170,11 +5974,11 @@
         <w:br w:type="page"/>
       </w:r>
     </w:p>
+    <w:bookmarkStart w:id="12" w:name="_Toc129101419"/>
     <w:p>
       <w:pPr>
         <w:pStyle w:val="Heading1"/>
       </w:pPr>
-      <w:bookmarkStart w:id="12" w:name="_Toc129101419"/>
       <w:r>
         <w:rPr>
           <w:noProof/>
@@ -5648,7 +6452,7 @@
                     </pic:cNvPicPr>
                   </pic:nvPicPr>
                   <pic:blipFill rotWithShape="1">
-                    <a:blip r:embed="rId21" cstate="print">
+                    <a:blip r:embed="rId22" cstate="print">
                       <a:extLst>
                         <a:ext uri="{28A0092B-C50C-407E-A947-70E740481C1C}">
                           <a14:useLocalDpi xmlns:a14="http://schemas.microsoft.com/office/drawing/2010/main" val="0"/>
@@ -7456,6 +8260,7 @@
     <w:rsidRoot w:val="00480DFE"/>
     <w:rsid w:val="00480DFE"/>
     <w:rsid w:val="00574086"/>
+    <w:rsid w:val="00750622"/>
     <w:rsid w:val="007E1521"/>
     <w:rsid w:val="00AD176E"/>
   </w:rsids>

</xml_diff>